<commit_message>
COM #12.a Correção no Docs
Efetuado Correção nos Docs
</commit_message>
<xml_diff>
--- a/docs/Documento Explicativo.docx
+++ b/docs/Documento Explicativo.docx
@@ -171,8 +171,10 @@
           <w:color w:val="002060"/>
           <w:sz w:val="24"/>
         </w:rPr>
-        <w:t>Prontuário 135025-1</w:t>
-      </w:r>
+        <w:t>Prontuário 135014-5</w:t>
+      </w:r>
+      <w:bookmarkStart w:id="0" w:name="_GoBack"/>
+      <w:bookmarkEnd w:id="0"/>
     </w:p>
     <w:p>
       <w:pPr>
@@ -1196,8 +1198,6 @@
         </w:rPr>
         <w:t>Movimento.</w:t>
       </w:r>
-      <w:bookmarkStart w:id="0" w:name="_GoBack"/>
-      <w:bookmarkEnd w:id="0"/>
     </w:p>
     <w:p>
       <w:pPr>
@@ -1397,7 +1397,7 @@
     <w:nsid w:val="516D78F4"/>
     <w:multiLevelType w:val="multilevel"/>
     <w:tmpl w:val="1B82BF7E"/>
-    <w:styleLink w:val="NoList"/>
+    <w:styleLink w:val="Semlista1"/>
     <w:lvl w:ilvl="0">
       <w:start w:val="1"/>
       <w:numFmt w:val="none"/>
@@ -1985,8 +1985,8 @@
       <w:szCs w:val="16"/>
     </w:rPr>
   </w:style>
-  <w:style w:type="numbering" w:customStyle="1" w:styleId="NoList">
-    <w:name w:val="No List"/>
+  <w:style w:type="numbering" w:customStyle="1" w:styleId="Semlista1">
+    <w:name w:val="Sem lista1"/>
     <w:basedOn w:val="Semlista"/>
     <w:pPr>
       <w:numPr>
@@ -2289,8 +2289,8 @@
       <w:szCs w:val="16"/>
     </w:rPr>
   </w:style>
-  <w:style w:type="numbering" w:customStyle="1" w:styleId="NoList">
-    <w:name w:val="No List"/>
+  <w:style w:type="numbering" w:customStyle="1" w:styleId="Semlista1">
+    <w:name w:val="Sem lista1"/>
     <w:basedOn w:val="Semlista"/>
     <w:pPr>
       <w:numPr>

</xml_diff>